<commit_message>
docs: update readmes, add reviews
</commit_message>
<xml_diff>
--- a/smartcab/smartcab/report.docx
+++ b/smartcab/smartcab/report.docx
@@ -312,18 +312,7 @@
           <w:szCs w:val="22"/>
         </w:rPr>
         <w:tab/>
-        <w:t xml:space="preserve">| </w:t>
-      </w:r>
-      <w:bookmarkStart w:id="0" w:name="_GoBack"/>
-      <w:bookmarkEnd w:id="0"/>
-      <w:r>
-        <w:rPr>
-          <w:rFonts w:ascii="Helvetica" w:hAnsi="Helvetica" w:cs="Helvetica"/>
-          <w:color w:val="000000"/>
-          <w:sz w:val="22"/>
-          <w:szCs w:val="22"/>
-        </w:rPr>
-        <w:t xml:space="preserve">Ran Out of time   </w:t>
+        <w:t xml:space="preserve">| Ran Out of time   </w:t>
       </w:r>
       <w:r>
         <w:rPr>
@@ -1981,31 +1970,195 @@
     <w:p>
       <w:pPr>
         <w:rPr>
-          <w:rFonts w:ascii="Times New Roman" w:eastAsia="Times New Roman" w:hAnsi="Times New Roman" w:cs="Times New Roman"/>
+          <w:rFonts w:ascii="Helvetica" w:hAnsi="Helvetica" w:cs="Helvetica"/>
+          <w:bCs/>
+          <w:color w:val="000000"/>
           <w:sz w:val="22"/>
           <w:szCs w:val="22"/>
         </w:rPr>
       </w:pPr>
       <w:r>
         <w:rPr>
+          <w:rFonts w:ascii="Helvetica" w:hAnsi="Helvetica" w:cs="Helvetica"/>
+          <w:bCs/>
+          <w:color w:val="000000"/>
+          <w:sz w:val="22"/>
+          <w:szCs w:val="22"/>
+        </w:rPr>
+        <w:t>Alpha is</w:t>
+      </w:r>
+      <w:r>
+        <w:rPr>
+          <w:rFonts w:ascii="Helvetica" w:hAnsi="Helvetica" w:cs="Helvetica"/>
+          <w:bCs/>
+          <w:color w:val="000000"/>
+          <w:sz w:val="22"/>
+          <w:szCs w:val="22"/>
+        </w:rPr>
+        <w:t xml:space="preserve"> the learning rate</w:t>
+      </w:r>
+      <w:r>
+        <w:rPr>
+          <w:rFonts w:ascii="Helvetica" w:hAnsi="Helvetica" w:cs="Helvetica"/>
+          <w:bCs/>
+          <w:color w:val="000000"/>
+          <w:sz w:val="22"/>
+          <w:szCs w:val="22"/>
+        </w:rPr>
+        <w:t xml:space="preserve">. </w:t>
+      </w:r>
+      <w:r>
+        <w:rPr>
+          <w:rFonts w:ascii="Helvetica" w:hAnsi="Helvetica" w:cs="Helvetica"/>
+          <w:bCs/>
+          <w:color w:val="000000"/>
+          <w:sz w:val="22"/>
+          <w:szCs w:val="22"/>
+        </w:rPr>
+        <w:t>Setting it to 0 means that the Q-values are never updated, hence nothing is learned. Setting a high value such as 0.9 means that learning can occur quickly.</w:t>
+      </w:r>
+      <w:r>
+        <w:rPr>
+          <w:rFonts w:ascii="Helvetica" w:hAnsi="Helvetica" w:cs="Helvetica"/>
+          <w:bCs/>
+          <w:color w:val="000000"/>
+          <w:sz w:val="22"/>
+          <w:szCs w:val="22"/>
+        </w:rPr>
+        <w:t xml:space="preserve"> </w:t>
+      </w:r>
+    </w:p>
+    <w:p>
+      <w:pPr>
+        <w:rPr>
+          <w:rFonts w:ascii="Helvetica" w:hAnsi="Helvetica" w:cs="Helvetica"/>
+          <w:bCs/>
+          <w:color w:val="000000"/>
+          <w:sz w:val="22"/>
+          <w:szCs w:val="22"/>
+        </w:rPr>
+      </w:pPr>
+      <w:r>
+        <w:rPr>
+          <w:rFonts w:ascii="Helvetica" w:hAnsi="Helvetica" w:cs="Helvetica"/>
+          <w:bCs/>
+          <w:color w:val="000000"/>
+          <w:sz w:val="22"/>
+          <w:szCs w:val="22"/>
+        </w:rPr>
+        <w:lastRenderedPageBreak/>
+        <w:t xml:space="preserve">According to the lecture, it was said that it is always a great idea to decay Alpha so we can avoid local maxima/minima, which means that </w:t>
+      </w:r>
+      <w:r>
+        <w:rPr>
+          <w:rFonts w:ascii="Helvetica" w:hAnsi="Helvetica" w:cs="Helvetica"/>
+          <w:bCs/>
+          <w:color w:val="000000"/>
+          <w:sz w:val="22"/>
+          <w:szCs w:val="22"/>
+        </w:rPr>
+        <w:t xml:space="preserve">our car should be more confident with what it’s learning, while should be less convinced </w:t>
+      </w:r>
+      <w:r>
+        <w:rPr>
+          <w:rFonts w:ascii="Helvetica" w:hAnsi="Helvetica" w:cs="Helvetica"/>
+          <w:bCs/>
+          <w:color w:val="000000"/>
+          <w:sz w:val="22"/>
+          <w:szCs w:val="22"/>
+        </w:rPr>
+        <w:t>by the information as i</w:t>
+      </w:r>
+      <w:r>
+        <w:rPr>
+          <w:rFonts w:ascii="Helvetica" w:hAnsi="Helvetica" w:cs="Helvetica"/>
+          <w:bCs/>
+          <w:color w:val="000000"/>
+          <w:sz w:val="22"/>
+          <w:szCs w:val="22"/>
+        </w:rPr>
+        <w:t>t prevents the car from changing what it knows already.</w:t>
+      </w:r>
+      <w:r>
+        <w:rPr>
+          <w:rFonts w:ascii="Helvetica" w:hAnsi="Helvetica" w:cs="Helvetica"/>
+          <w:bCs/>
+          <w:color w:val="000000"/>
+          <w:sz w:val="22"/>
+          <w:szCs w:val="22"/>
+        </w:rPr>
+        <w:t xml:space="preserve"> With the decrease of learning rate our car becomes more convinced that it’s found an optimal solution.</w:t>
+      </w:r>
+      <w:r>
+        <w:rPr>
+          <w:rFonts w:ascii="Helvetica" w:hAnsi="Helvetica" w:cs="Helvetica"/>
+          <w:bCs/>
+          <w:color w:val="000000"/>
+          <w:sz w:val="22"/>
+          <w:szCs w:val="22"/>
+        </w:rPr>
+        <w:t xml:space="preserve"> </w:t>
+      </w:r>
+      <w:bookmarkStart w:id="0" w:name="_GoBack"/>
+      <w:bookmarkEnd w:id="0"/>
+    </w:p>
+    <w:p>
+      <w:pPr>
+        <w:widowControl w:val="0"/>
+        <w:tabs>
+          <w:tab w:val="left" w:pos="560"/>
+          <w:tab w:val="left" w:pos="1120"/>
+          <w:tab w:val="left" w:pos="1680"/>
+          <w:tab w:val="left" w:pos="2240"/>
+          <w:tab w:val="left" w:pos="2800"/>
+          <w:tab w:val="left" w:pos="3360"/>
+          <w:tab w:val="left" w:pos="3920"/>
+          <w:tab w:val="left" w:pos="4480"/>
+          <w:tab w:val="left" w:pos="5040"/>
+          <w:tab w:val="left" w:pos="5600"/>
+          <w:tab w:val="left" w:pos="6160"/>
+          <w:tab w:val="left" w:pos="6720"/>
+        </w:tabs>
+        <w:autoSpaceDE w:val="0"/>
+        <w:autoSpaceDN w:val="0"/>
+        <w:adjustRightInd w:val="0"/>
+        <w:rPr>
+          <w:rFonts w:ascii="Helvetica" w:hAnsi="Helvetica" w:cs="Helvetica"/>
+          <w:b/>
+          <w:bCs/>
+          <w:color w:val="000000"/>
+          <w:sz w:val="22"/>
+          <w:szCs w:val="22"/>
+        </w:rPr>
+      </w:pPr>
+    </w:p>
+    <w:p>
+      <w:pPr>
+        <w:rPr>
+          <w:rFonts w:ascii="Times New Roman" w:eastAsia="Times New Roman" w:hAnsi="Times New Roman" w:cs="Times New Roman"/>
+          <w:sz w:val="22"/>
+          <w:szCs w:val="22"/>
+        </w:rPr>
+      </w:pPr>
+      <w:r>
+        <w:rPr>
           <w:rFonts w:ascii="Helvetica" w:eastAsia="Times New Roman" w:hAnsi="Helvetica" w:cs="Times New Roman"/>
           <w:color w:val="252525"/>
           <w:sz w:val="22"/>
           <w:szCs w:val="22"/>
           <w:shd w:val="clear" w:color="auto" w:fill="FFFFFF"/>
         </w:rPr>
-        <w:t>I’ve also used the discount factor gamma,</w:t>
+        <w:t>I’ve also used the discount factor gamma</w:t>
       </w:r>
       <w:r>
         <w:rPr>
           <w:rFonts w:ascii="Helvetica" w:eastAsia="Times New Roman" w:hAnsi="Helvetica" w:cs="Times New Roman"/>
-          <w:vanish/>
           <w:color w:val="252525"/>
           <w:sz w:val="22"/>
           <w:szCs w:val="22"/>
           <w:shd w:val="clear" w:color="auto" w:fill="FFFFFF"/>
         </w:rPr>
-        <w:t>,,</w:t>
+        <w:t>,</w:t>
       </w:r>
       <w:r>
         <w:rPr>
@@ -2080,7 +2233,6 @@
           <w:sz w:val="22"/>
           <w:szCs w:val="22"/>
         </w:rPr>
-        <w:lastRenderedPageBreak/>
         <w:t>I've tried following sets of parameters:</w:t>
       </w:r>
     </w:p>
@@ -3613,6 +3765,7 @@
           <w:sz w:val="22"/>
           <w:szCs w:val="22"/>
         </w:rPr>
+        <w:lastRenderedPageBreak/>
         <w:br w:type="page"/>
       </w:r>
     </w:p>

</xml_diff>